<commit_message>
Fixed typo in lab submission instructions
</commit_message>
<xml_diff>
--- a/docs/materials/Labs/L10-A-WebServer.docx
+++ b/docs/materials/Labs/L10-A-WebServer.docx
@@ -559,13 +559,7 @@
           <w:rFonts w:asciiTheme="minorHAnsi" w:hAnsiTheme="minorHAnsi" w:cstheme="minorHAnsi"/>
         </w:rPr>
         <w:lastRenderedPageBreak/>
-        <w:t xml:space="preserve">2. </w:t>
-      </w:r>
-      <w:r>
-        <w:rPr>
-          <w:rFonts w:asciiTheme="minorHAnsi" w:hAnsiTheme="minorHAnsi" w:cstheme="minorHAnsi"/>
-        </w:rPr>
-        <w:t xml:space="preserve">Next you will get the starter code for this lab using </w:t>
+        <w:t xml:space="preserve">2. Next you will get the starter code for this lab using </w:t>
       </w:r>
       <w:r>
         <w:rPr>
@@ -577,13 +571,7 @@
         <w:rPr>
           <w:rFonts w:asciiTheme="minorHAnsi" w:hAnsiTheme="minorHAnsi" w:cstheme="minorHAnsi"/>
         </w:rPr>
-        <w:t>.  Open a Terminal i</w:t>
-      </w:r>
-      <w:r>
-        <w:rPr>
-          <w:rFonts w:asciiTheme="minorHAnsi" w:hAnsiTheme="minorHAnsi" w:cstheme="minorHAnsi"/>
-        </w:rPr>
-        <w:t xml:space="preserve">n the </w:t>
+        <w:t xml:space="preserve">.  Open a Terminal in the </w:t>
       </w:r>
       <w:r>
         <w:rPr>
@@ -595,13 +583,7 @@
         <w:rPr>
           <w:rFonts w:asciiTheme="minorHAnsi" w:hAnsiTheme="minorHAnsi" w:cstheme="minorHAnsi"/>
         </w:rPr>
-        <w:t xml:space="preserve"> container</w:t>
-      </w:r>
-      <w:r>
-        <w:rPr>
-          <w:rFonts w:asciiTheme="minorHAnsi" w:hAnsiTheme="minorHAnsi" w:cstheme="minorHAnsi"/>
-        </w:rPr>
-        <w:t xml:space="preserve"> and use the commands:</w:t>
+        <w:t xml:space="preserve"> container and use the commands:</w:t>
       </w:r>
     </w:p>
     <w:p>
@@ -636,13 +618,7 @@
           <w:rFonts w:ascii="Courier" w:hAnsi="Courier" w:cstheme="minorHAnsi"/>
         </w:rPr>
         <w:tab/>
-        <w:t xml:space="preserve">git clone </w:t>
-      </w:r>
-      <w:r>
-        <w:rPr>
-          <w:rFonts w:ascii="Courier" w:hAnsi="Courier" w:cstheme="minorHAnsi"/>
-        </w:rPr>
-        <w:t>https://github.com/dickinson-comp256/WebServer.git</w:t>
+        <w:t>git clone https://github.com/dickinson-comp256/WebServer.git</w:t>
       </w:r>
     </w:p>
     <w:p>
@@ -1416,13 +1392,7 @@
         <w:rPr>
           <w:rFonts w:asciiTheme="minorHAnsi" w:hAnsiTheme="minorHAnsi" w:cstheme="minorHAnsi"/>
         </w:rPr>
-        <w:t xml:space="preserve">Using a Terminal </w:t>
-      </w:r>
-      <w:r>
-        <w:rPr>
-          <w:rFonts w:asciiTheme="minorHAnsi" w:hAnsiTheme="minorHAnsi" w:cstheme="minorHAnsi"/>
-        </w:rPr>
-        <w:t xml:space="preserve">in the </w:t>
+        <w:t xml:space="preserve">Using a Terminal in the </w:t>
       </w:r>
       <w:r>
         <w:rPr>
@@ -1434,13 +1404,7 @@
         <w:rPr>
           <w:rFonts w:asciiTheme="minorHAnsi" w:hAnsiTheme="minorHAnsi" w:cstheme="minorHAnsi"/>
         </w:rPr>
-        <w:t xml:space="preserve"> container</w:t>
-      </w:r>
-      <w:r>
-        <w:rPr>
-          <w:rFonts w:asciiTheme="minorHAnsi" w:hAnsiTheme="minorHAnsi" w:cstheme="minorHAnsi"/>
-        </w:rPr>
-        <w:t xml:space="preserve">, change into the </w:t>
+        <w:t xml:space="preserve"> container, change into the </w:t>
       </w:r>
       <w:proofErr w:type="spellStart"/>
       <w:r>
@@ -2676,49 +2640,7 @@
         <w:rPr>
           <w:rFonts w:asciiTheme="minorHAnsi" w:hAnsiTheme="minorHAnsi" w:cstheme="minorHAnsi"/>
         </w:rPr>
-        <w:t xml:space="preserve">  The messages that will be delivered to port 8085 </w:t>
-      </w:r>
-      <w:r>
-        <w:rPr>
-          <w:rFonts w:asciiTheme="minorHAnsi" w:hAnsiTheme="minorHAnsi" w:cstheme="minorHAnsi"/>
-        </w:rPr>
-        <w:t xml:space="preserve">will be </w:t>
-      </w:r>
-      <w:r>
-        <w:rPr>
-          <w:rFonts w:asciiTheme="minorHAnsi" w:hAnsiTheme="minorHAnsi" w:cstheme="minorHAnsi"/>
-        </w:rPr>
-        <w:t>application layer messages</w:t>
-      </w:r>
-      <w:r>
-        <w:rPr>
-          <w:rFonts w:asciiTheme="minorHAnsi" w:hAnsiTheme="minorHAnsi" w:cstheme="minorHAnsi"/>
-        </w:rPr>
-        <w:t xml:space="preserve"> from browsers </w:t>
-      </w:r>
-      <w:r>
-        <w:rPr>
-          <w:rFonts w:asciiTheme="minorHAnsi" w:hAnsiTheme="minorHAnsi" w:cstheme="minorHAnsi"/>
-        </w:rPr>
-        <w:t>requesting</w:t>
-      </w:r>
-      <w:r>
-        <w:rPr>
-          <w:rFonts w:asciiTheme="minorHAnsi" w:hAnsiTheme="minorHAnsi" w:cstheme="minorHAnsi"/>
-        </w:rPr>
-        <w:t xml:space="preserve"> web page</w:t>
-      </w:r>
-      <w:r>
-        <w:rPr>
-          <w:rFonts w:asciiTheme="minorHAnsi" w:hAnsiTheme="minorHAnsi" w:cstheme="minorHAnsi"/>
-        </w:rPr>
-        <w:t>s</w:t>
-      </w:r>
-      <w:r>
-        <w:rPr>
-          <w:rFonts w:asciiTheme="minorHAnsi" w:hAnsiTheme="minorHAnsi" w:cstheme="minorHAnsi"/>
-        </w:rPr>
-        <w:t xml:space="preserve">.  </w:t>
+        <w:t xml:space="preserve">  The messages that will be delivered to port 8085 will be application layer messages from browsers requesting web pages.  </w:t>
       </w:r>
     </w:p>
     <w:p>
@@ -8617,26 +8539,22 @@
         <w:rPr>
           <w:rFonts w:ascii="Courier" w:hAnsi="Courier" w:cstheme="minorHAnsi"/>
         </w:rPr>
+        <w:t>Lab10</w:t>
+      </w:r>
+      <w:r>
+        <w:rPr>
+          <w:rFonts w:ascii="Courier" w:hAnsi="Courier" w:cstheme="minorHAnsi"/>
+        </w:rPr>
+        <w:t>.tar.gz </w:t>
+      </w:r>
+      <w:proofErr w:type="spellStart"/>
+      <w:r>
+        <w:rPr>
+          <w:rFonts w:ascii="Courier" w:hAnsi="Courier" w:cstheme="minorHAnsi"/>
+        </w:rPr>
         <w:t>WebServer</w:t>
       </w:r>
-      <w:r>
-        <w:rPr>
-          <w:rFonts w:ascii="Courier" w:hAnsi="Courier" w:cstheme="minorHAnsi"/>
-        </w:rPr>
-        <w:t>.tar.gz </w:t>
-      </w:r>
-      <w:r>
-        <w:rPr>
-          <w:rFonts w:ascii="Courier" w:hAnsi="Courier" w:cstheme="minorHAnsi"/>
-        </w:rPr>
-        <w:t>Lab</w:t>
-      </w:r>
-      <w:r>
-        <w:rPr>
-          <w:rFonts w:ascii="Courier" w:hAnsi="Courier" w:cstheme="minorHAnsi"/>
-        </w:rPr>
-        <w:t>10</w:t>
-      </w:r>
+      <w:proofErr w:type="spellEnd"/>
     </w:p>
     <w:p>
       <w:pPr>
@@ -8688,13 +8606,7 @@
         <w:rPr>
           <w:rFonts w:ascii="Courier" w:hAnsi="Courier" w:cstheme="minorHAnsi"/>
         </w:rPr>
-        <w:t>Lab</w:t>
-      </w:r>
-      <w:r>
-        <w:rPr>
-          <w:rFonts w:ascii="Courier" w:hAnsi="Courier" w:cstheme="minorHAnsi"/>
-        </w:rPr>
-        <w:t>10</w:t>
+        <w:t>Lab10</w:t>
       </w:r>
       <w:r>
         <w:rPr>
@@ -8712,19 +8624,7 @@
         <w:rPr>
           <w:rFonts w:asciiTheme="minorHAnsi" w:hAnsiTheme="minorHAnsi" w:cstheme="minorHAnsi"/>
         </w:rPr>
-        <w:t>to the Lab</w:t>
-      </w:r>
-      <w:r>
-        <w:rPr>
-          <w:rFonts w:asciiTheme="minorHAnsi" w:hAnsiTheme="minorHAnsi" w:cstheme="minorHAnsi"/>
-        </w:rPr>
-        <w:t>10</w:t>
-      </w:r>
-      <w:r>
-        <w:rPr>
-          <w:rFonts w:asciiTheme="minorHAnsi" w:hAnsiTheme="minorHAnsi" w:cstheme="minorHAnsi"/>
-        </w:rPr>
-        <w:t xml:space="preserve"> Code assignment.</w:t>
+        <w:t>to the Lab10 Code assignment.</w:t>
       </w:r>
     </w:p>
     <w:p>
@@ -8746,19 +8646,7 @@
         <w:rPr>
           <w:rFonts w:asciiTheme="minorHAnsi" w:hAnsiTheme="minorHAnsi" w:cstheme="minorHAnsi"/>
         </w:rPr>
-        <w:t>c. Convert this activity sheet to a PDF and submit it to the Lab</w:t>
-      </w:r>
-      <w:r>
-        <w:rPr>
-          <w:rFonts w:asciiTheme="minorHAnsi" w:hAnsiTheme="minorHAnsi" w:cstheme="minorHAnsi"/>
-        </w:rPr>
-        <w:t>10</w:t>
-      </w:r>
-      <w:r>
-        <w:rPr>
-          <w:rFonts w:asciiTheme="minorHAnsi" w:hAnsiTheme="minorHAnsi" w:cstheme="minorHAnsi"/>
-        </w:rPr>
-        <w:t xml:space="preserve"> assignment on Moodle.</w:t>
+        <w:t>c. Convert this activity sheet to a PDF and submit it to the Lab10 assignment on Moodle.</w:t>
       </w:r>
     </w:p>
     <w:p>

</xml_diff>

<commit_message>
Fixed typo in Lab 10
</commit_message>
<xml_diff>
--- a/docs/materials/Labs/L10-A-WebServer.docx
+++ b/docs/materials/Labs/L10-A-WebServer.docx
@@ -5199,21 +5199,7 @@
         <w:rPr>
           <w:rFonts w:asciiTheme="minorHAnsi" w:hAnsiTheme="minorHAnsi" w:cstheme="minorHAnsi"/>
         </w:rPr>
-        <w:t xml:space="preserve"> page that is being requested (</w:t>
-      </w:r>
-      <w:proofErr w:type="gramStart"/>
-      <w:r>
-        <w:rPr>
-          <w:rFonts w:asciiTheme="minorHAnsi" w:hAnsiTheme="minorHAnsi" w:cstheme="minorHAnsi"/>
-        </w:rPr>
-        <w:t>e.g.</w:t>
-      </w:r>
-      <w:proofErr w:type="gramEnd"/>
-      <w:r>
-        <w:rPr>
-          <w:rFonts w:asciiTheme="minorHAnsi" w:hAnsiTheme="minorHAnsi" w:cstheme="minorHAnsi"/>
-        </w:rPr>
-        <w:t xml:space="preserve"> </w:t>
+        <w:t xml:space="preserve"> page that is being requested (e.g. </w:t>
       </w:r>
       <w:r>
         <w:rPr>
@@ -5237,21 +5223,7 @@
         <w:rPr>
           <w:rFonts w:asciiTheme="minorHAnsi" w:hAnsiTheme="minorHAnsi" w:cstheme="minorHAnsi"/>
         </w:rPr>
-        <w:t>).  You will then need to read the contents of that file (</w:t>
-      </w:r>
-      <w:proofErr w:type="gramStart"/>
-      <w:r>
-        <w:rPr>
-          <w:rFonts w:asciiTheme="minorHAnsi" w:hAnsiTheme="minorHAnsi" w:cstheme="minorHAnsi"/>
-        </w:rPr>
-        <w:t>i.e.</w:t>
-      </w:r>
-      <w:proofErr w:type="gramEnd"/>
-      <w:r>
-        <w:rPr>
-          <w:rFonts w:asciiTheme="minorHAnsi" w:hAnsiTheme="minorHAnsi" w:cstheme="minorHAnsi"/>
-        </w:rPr>
-        <w:t xml:space="preserve"> the HTML source code)</w:t>
+        <w:t>).  You will then need to read the contents of that file (i.e. the HTML source code)</w:t>
       </w:r>
       <w:r>
         <w:rPr>
@@ -7203,21 +7175,7 @@
         <w:rPr>
           <w:rFonts w:asciiTheme="minorHAnsi" w:hAnsiTheme="minorHAnsi" w:cstheme="minorHAnsi"/>
         </w:rPr>
-        <w:t xml:space="preserve">Give value html elements from the page that display </w:t>
-      </w:r>
-      <w:proofErr w:type="gramStart"/>
-      <w:r>
-        <w:rPr>
-          <w:rFonts w:asciiTheme="minorHAnsi" w:hAnsiTheme="minorHAnsi" w:cstheme="minorHAnsi"/>
-        </w:rPr>
-        <w:t>the those</w:t>
-      </w:r>
-      <w:proofErr w:type="gramEnd"/>
-      <w:r>
-        <w:rPr>
-          <w:rFonts w:asciiTheme="minorHAnsi" w:hAnsiTheme="minorHAnsi" w:cstheme="minorHAnsi"/>
-        </w:rPr>
-        <w:t xml:space="preserve"> images.</w:t>
+        <w:t>Give value html elements from the page that display the those images.</w:t>
       </w:r>
     </w:p>
     <w:p>
@@ -7491,7 +7449,6 @@
         </w:rPr>
         <w:t xml:space="preserve">o </w:t>
       </w:r>
-      <w:proofErr w:type="gramStart"/>
       <w:r>
         <w:rPr>
           <w:rFonts w:asciiTheme="minorHAnsi" w:hAnsiTheme="minorHAnsi" w:cstheme="minorHAnsi"/>
@@ -7502,14 +7459,7 @@
         <w:rPr>
           <w:rFonts w:asciiTheme="minorHAnsi" w:hAnsiTheme="minorHAnsi" w:cstheme="minorHAnsi"/>
         </w:rPr>
-        <w:t>render</w:t>
-      </w:r>
-      <w:proofErr w:type="gramEnd"/>
-      <w:r>
-        <w:rPr>
-          <w:rFonts w:asciiTheme="minorHAnsi" w:hAnsiTheme="minorHAnsi" w:cstheme="minorHAnsi"/>
-        </w:rPr>
-        <w:t xml:space="preserve"> the images, the browser must request the files containing those images.  </w:t>
+        <w:t xml:space="preserve">render the images, the browser must request the files containing those images.  </w:t>
       </w:r>
       <w:r>
         <w:rPr>
@@ -8073,7 +8023,19 @@
         <w:rPr>
           <w:rFonts w:asciiTheme="minorHAnsi" w:hAnsiTheme="minorHAnsi" w:cstheme="minorHAnsi"/>
         </w:rPr>
-        <w:t xml:space="preserve"> file so that if a request like the one in #19 is made </w:t>
+        <w:t xml:space="preserve"> file so that if a request like the one in </w:t>
+      </w:r>
+      <w:r>
+        <w:rPr>
+          <w:rFonts w:asciiTheme="minorHAnsi" w:hAnsiTheme="minorHAnsi" w:cstheme="minorHAnsi"/>
+        </w:rPr>
+        <w:t>the previous question</w:t>
+      </w:r>
+      <w:r>
+        <w:rPr>
+          <w:rFonts w:asciiTheme="minorHAnsi" w:hAnsiTheme="minorHAnsi" w:cstheme="minorHAnsi"/>
+        </w:rPr>
+        <w:t xml:space="preserve"> is made </w:t>
       </w:r>
       <w:r>
         <w:rPr>

</xml_diff>